<commit_message>
User can choose a card to play (if they have playable cards) and it's successfully checked for playability on previously played card.
</commit_message>
<xml_diff>
--- a/UserStories&Testings.docx
+++ b/UserStories&Testings.docx
@@ -94,15 +94,7 @@
         <w:rPr>
           <w:color w:val="00B050"/>
         </w:rPr>
-        <w:t>User can choose number of players in the g</w:t>
-      </w:r>
-      <w:bookmarkStart w:id="0" w:name="_GoBack"/>
-      <w:bookmarkEnd w:id="0"/>
-      <w:r>
-        <w:rPr>
-          <w:color w:val="00B050"/>
-        </w:rPr>
-        <w:t>ame.</w:t>
+        <w:t>User can choose number of players in the game.</w:t>
       </w:r>
     </w:p>
     <w:p>
@@ -173,15 +165,59 @@
           <w:numId w:val="1"/>
         </w:numPr>
         <w:rPr>
+          <w:color w:val="00B050"/>
+        </w:rPr>
+      </w:pPr>
+      <w:r>
+        <w:rPr>
+          <w:color w:val="00B050"/>
+        </w:rPr>
+        <w:t>User can play first turn.</w:t>
+      </w:r>
+    </w:p>
+    <w:p>
+      <w:pPr>
+        <w:pStyle w:val="ListParagraph"/>
+        <w:numPr>
+          <w:ilvl w:val="0"/>
+          <w:numId w:val="1"/>
+        </w:numPr>
+        <w:rPr>
           <w:color w:val="C00000"/>
         </w:rPr>
       </w:pPr>
       <w:r>
         <w:rPr>
+          <w:color w:val="00B050"/>
+        </w:rPr>
+        <w:t>User can see what card has been played last</w:t>
+      </w:r>
+      <w:r>
+        <w:rPr>
           <w:color w:val="C00000"/>
         </w:rPr>
-        <w:t>User can see what card has been played last.</w:t>
-      </w:r>
+        <w:t>.</w:t>
+      </w:r>
+    </w:p>
+    <w:p>
+      <w:pPr>
+        <w:pStyle w:val="ListParagraph"/>
+        <w:numPr>
+          <w:ilvl w:val="0"/>
+          <w:numId w:val="1"/>
+        </w:numPr>
+        <w:rPr>
+          <w:color w:val="C00000"/>
+        </w:rPr>
+      </w:pPr>
+      <w:r>
+        <w:rPr>
+          <w:color w:val="00B050"/>
+        </w:rPr>
+        <w:t>User can play a mineral card</w:t>
+      </w:r>
+      <w:bookmarkStart w:id="0" w:name="_GoBack"/>
+      <w:bookmarkEnd w:id="0"/>
     </w:p>
     <w:sectPr>
       <w:pgSz w:w="11906" w:h="16838"/>
@@ -413,6 +449,7 @@
     <w:lsdException w:name="HTML Sample" w:semiHidden="1" w:unhideWhenUsed="1"/>
     <w:lsdException w:name="HTML Typewriter" w:semiHidden="1" w:unhideWhenUsed="1"/>
     <w:lsdException w:name="HTML Variable" w:semiHidden="1" w:unhideWhenUsed="1"/>
+    <w:lsdException w:name="Normal Table" w:semiHidden="1" w:unhideWhenUsed="1"/>
     <w:lsdException w:name="annotation subject" w:semiHidden="1" w:unhideWhenUsed="1"/>
     <w:lsdException w:name="No List" w:semiHidden="1" w:unhideWhenUsed="1"/>
     <w:lsdException w:name="Outline List 1" w:semiHidden="1" w:unhideWhenUsed="1"/>
@@ -459,8 +496,10 @@
     <w:lsdException w:name="Table Subtle 2" w:semiHidden="1" w:unhideWhenUsed="1"/>
     <w:lsdException w:name="Table Web 1" w:semiHidden="1" w:unhideWhenUsed="1"/>
     <w:lsdException w:name="Table Web 2" w:semiHidden="1" w:unhideWhenUsed="1"/>
+    <w:lsdException w:name="Table Web 3" w:semiHidden="1" w:unhideWhenUsed="1"/>
     <w:lsdException w:name="Balloon Text" w:semiHidden="1" w:unhideWhenUsed="1"/>
     <w:lsdException w:name="Table Grid" w:uiPriority="39"/>
+    <w:lsdException w:name="Table Theme" w:semiHidden="1" w:unhideWhenUsed="1"/>
     <w:lsdException w:name="Placeholder Text" w:semiHidden="1"/>
     <w:lsdException w:name="No Spacing" w:uiPriority="1" w:qFormat="1"/>
     <w:lsdException w:name="Light Shading" w:uiPriority="60"/>

</xml_diff>